<commit_message>
Update Precise estimation of renal vascular dominant regions using spatiallyaware fully convolutional networks, tensor-cut and Voronoi diagrams.docx
</commit_message>
<xml_diff>
--- a/Precise estimation of renal vascular dominant regions using spatiallyaware fully convolutional networks, tensor-cut and Voronoi diagrams.docx
+++ b/Precise estimation of renal vascular dominant regions using spatiallyaware fully convolutional networks, tensor-cut and Voronoi diagrams.docx
@@ -352,84 +352,568 @@
     <w:p>
       <w:pPr>
         <w:rPr>
+          <w:sz w:val="28"/>
+          <w:szCs w:val="28"/>
+        </w:rPr>
+      </w:pPr>
+      <w:proofErr w:type="spellStart"/>
+      <w:r>
+        <w:rPr>
+          <w:sz w:val="28"/>
+          <w:szCs w:val="28"/>
+        </w:rPr>
+        <w:t>TrainingIn</w:t>
+      </w:r>
+      <w:proofErr w:type="spellEnd"/>
+      <w:r>
+        <w:rPr>
+          <w:sz w:val="28"/>
+          <w:szCs w:val="28"/>
+        </w:rPr>
+        <w:t xml:space="preserve"> this work, the input volume size of our network is fixed </w:t>
+      </w:r>
+      <w:proofErr w:type="spellStart"/>
+      <w:r>
+        <w:rPr>
+          <w:sz w:val="28"/>
+          <w:szCs w:val="28"/>
+        </w:rPr>
+        <w:t>toNx</w:t>
+      </w:r>
+      <w:proofErr w:type="spellEnd"/>
+      <w:r>
+        <w:rPr>
+          <w:sz w:val="28"/>
+          <w:szCs w:val="28"/>
+        </w:rPr>
+        <w:t xml:space="preserve"> Ny </w:t>
+      </w:r>
+      <w:proofErr w:type="spellStart"/>
+      <w:r>
+        <w:rPr>
+          <w:sz w:val="28"/>
+          <w:szCs w:val="28"/>
+        </w:rPr>
+        <w:t>Nz</w:t>
+      </w:r>
+      <w:proofErr w:type="spellEnd"/>
+      <w:r>
+        <w:rPr>
+          <w:sz w:val="28"/>
+          <w:szCs w:val="28"/>
+        </w:rPr>
+        <w:t xml:space="preserve">. At each epoch, n sub-volumes are cropped from </w:t>
+      </w:r>
+      <w:proofErr w:type="spellStart"/>
+      <w:r>
+        <w:rPr>
+          <w:sz w:val="28"/>
+          <w:szCs w:val="28"/>
+        </w:rPr>
+        <w:t>theoriginal</w:t>
+      </w:r>
+      <w:proofErr w:type="spellEnd"/>
+      <w:r>
+        <w:rPr>
+          <w:sz w:val="28"/>
+          <w:szCs w:val="28"/>
+        </w:rPr>
+        <w:t xml:space="preserve"> CT volume and fed to the neural network. </w:t>
+      </w:r>
+    </w:p>
+    <w:p>
+      <w:pPr>
+        <w:rPr>
+          <w:sz w:val="28"/>
+          <w:szCs w:val="28"/>
+        </w:rPr>
+      </w:pPr>
+    </w:p>
+    <w:p>
+      <w:pPr>
+        <w:rPr>
+          <w:sz w:val="28"/>
+          <w:szCs w:val="28"/>
+        </w:rPr>
+      </w:pPr>
+      <w:r>
+        <w:rPr>
+          <w:sz w:val="28"/>
+          <w:szCs w:val="28"/>
+        </w:rPr>
+        <w:t>我们的网络是基于以前的三维u - net类架构(Roth等人，2018a;申等人，2018)。Roth等人提出了一种用于三维医学图像器官分割的u - net样结构，并获得了最先进的分割结果(Roth等人，2018a)。为了解决GPU内存限制问题，他们使用了滑动窗口策略来处理大型医疗数据。然而，这些编制的子卷是独立训练的，即训练过程中忽略了子卷的空间位置信息。空间信息是器官分割的一个重要特征，因为患者之间人体器官的相对空间位置通常是不变的。利用空间信息提高器官分割的准确性。许多作品将空间信息纳入网络。</w:t>
+      </w:r>
+      <w:proofErr w:type="spellStart"/>
+      <w:r>
+        <w:rPr>
+          <w:sz w:val="28"/>
+          <w:szCs w:val="28"/>
+        </w:rPr>
+        <w:t>Brust</w:t>
+      </w:r>
+      <w:proofErr w:type="spellEnd"/>
+      <w:r>
+        <w:rPr>
+          <w:sz w:val="28"/>
+          <w:szCs w:val="28"/>
+        </w:rPr>
+        <w:t>等人直接将绝对位置信息合并到完全连接的层中(</w:t>
+      </w:r>
+      <w:proofErr w:type="spellStart"/>
+      <w:r>
+        <w:rPr>
+          <w:sz w:val="28"/>
+          <w:szCs w:val="28"/>
+        </w:rPr>
+        <w:t>Brust</w:t>
+      </w:r>
+      <w:proofErr w:type="spellEnd"/>
+      <w:r>
+        <w:rPr>
+          <w:sz w:val="28"/>
+          <w:szCs w:val="28"/>
+        </w:rPr>
+        <w:t>等人，2015)。</w:t>
+      </w:r>
+      <w:proofErr w:type="spellStart"/>
+      <w:r>
+        <w:rPr>
+          <w:sz w:val="28"/>
+          <w:szCs w:val="28"/>
+        </w:rPr>
+        <w:t>Akoury</w:t>
+      </w:r>
+      <w:proofErr w:type="spellEnd"/>
+      <w:r>
+        <w:rPr>
+          <w:sz w:val="28"/>
+          <w:szCs w:val="28"/>
+        </w:rPr>
+        <w:t>等人提</w:t>
+      </w:r>
+      <w:r>
+        <w:rPr>
+          <w:sz w:val="28"/>
+          <w:szCs w:val="28"/>
+        </w:rPr>
+        <w:lastRenderedPageBreak/>
+        <w:t xml:space="preserve">出了一种空间像素- </w:t>
+      </w:r>
+      <w:proofErr w:type="spellStart"/>
+      <w:r>
+        <w:rPr>
+          <w:sz w:val="28"/>
+          <w:szCs w:val="28"/>
+        </w:rPr>
+        <w:t>cnn</w:t>
+      </w:r>
+      <w:proofErr w:type="spellEnd"/>
+      <w:r>
+        <w:rPr>
+          <w:sz w:val="28"/>
+          <w:szCs w:val="28"/>
+        </w:rPr>
+        <w:t>，利用空间先验信息来维持生成的合成图像的一致性(</w:t>
+      </w:r>
+      <w:proofErr w:type="spellStart"/>
+      <w:r>
+        <w:rPr>
+          <w:sz w:val="28"/>
+          <w:szCs w:val="28"/>
+        </w:rPr>
+        <w:t>Akoury</w:t>
+      </w:r>
+      <w:proofErr w:type="spellEnd"/>
+      <w:r>
+        <w:rPr>
+          <w:sz w:val="28"/>
+          <w:szCs w:val="28"/>
+        </w:rPr>
+        <w:t xml:space="preserve"> and Nguyen, 2017)。</w:t>
+      </w:r>
+      <w:proofErr w:type="spellStart"/>
+      <w:r>
+        <w:rPr>
+          <w:sz w:val="28"/>
+          <w:szCs w:val="28"/>
+        </w:rPr>
+        <w:t>Chenet</w:t>
+      </w:r>
+      <w:proofErr w:type="spellEnd"/>
+      <w:r>
+        <w:rPr>
+          <w:sz w:val="28"/>
+          <w:szCs w:val="28"/>
+        </w:rPr>
+        <w:t>等人将空间信息合并到编码器的末端(</w:t>
+      </w:r>
+      <w:proofErr w:type="spellStart"/>
+      <w:r>
+        <w:rPr>
+          <w:sz w:val="28"/>
+          <w:szCs w:val="28"/>
+        </w:rPr>
+        <w:t>abottom</w:t>
+      </w:r>
+      <w:proofErr w:type="spellEnd"/>
+      <w:r>
+        <w:rPr>
+          <w:sz w:val="28"/>
+          <w:szCs w:val="28"/>
+        </w:rPr>
+        <w:t xml:space="preserve"> feature map) (Chen et al.， 2017;Wolterink等人，2015)。</w:t>
+      </w:r>
+      <w:proofErr w:type="spellStart"/>
+      <w:r>
+        <w:rPr>
+          <w:sz w:val="28"/>
+          <w:szCs w:val="28"/>
+        </w:rPr>
+        <w:t>Zhuet</w:t>
+      </w:r>
+      <w:proofErr w:type="spellEnd"/>
+      <w:r>
+        <w:rPr>
+          <w:sz w:val="28"/>
+          <w:szCs w:val="28"/>
+        </w:rPr>
+        <w:t>等人将空间结构化学习纳入到一个用于乳房x线照片质量分割的反算法中(Zhu et al.， 2018d)。</w:t>
+      </w:r>
+    </w:p>
+    <w:p>
+      <w:pPr>
+        <w:rPr>
+          <w:sz w:val="28"/>
+          <w:szCs w:val="28"/>
+        </w:rPr>
+      </w:pPr>
+    </w:p>
+    <w:p>
+      <w:pPr>
+        <w:rPr>
+          <w:sz w:val="28"/>
+          <w:szCs w:val="28"/>
+        </w:rPr>
+      </w:pPr>
+      <w:r>
+        <w:rPr>
+          <w:sz w:val="28"/>
+          <w:szCs w:val="28"/>
+        </w:rPr>
+        <w:t>受Chen等人(2017)的启发，我们将部分位置信息引入到三维u - net类建筑中，将每个裁剪后的子体量的空间信息嵌入到我们的</w:t>
+      </w:r>
+      <w:proofErr w:type="spellStart"/>
+      <w:r>
+        <w:rPr>
+          <w:sz w:val="28"/>
+          <w:szCs w:val="28"/>
+        </w:rPr>
+        <w:t>FCNarchitecture</w:t>
+      </w:r>
+      <w:proofErr w:type="spellEnd"/>
+      <w:r>
+        <w:rPr>
+          <w:sz w:val="28"/>
+          <w:szCs w:val="28"/>
+        </w:rPr>
+        <w:t>中。我们提出的网络如图2所示。u - net样的脊骨结构是基于以前的工作(</w:t>
+      </w:r>
+      <w:proofErr w:type="spellStart"/>
+      <w:r>
+        <w:rPr>
+          <w:sz w:val="28"/>
+          <w:szCs w:val="28"/>
+        </w:rPr>
+        <w:t>Rothet</w:t>
+      </w:r>
+      <w:proofErr w:type="spellEnd"/>
+      <w:r>
+        <w:rPr>
+          <w:sz w:val="28"/>
+          <w:szCs w:val="28"/>
+        </w:rPr>
+        <w:t xml:space="preserve"> al.， 2018d)，包括四个分辨率级别。在每一层，</w:t>
+      </w:r>
+      <w:proofErr w:type="spellStart"/>
+      <w:r>
+        <w:rPr>
+          <w:sz w:val="28"/>
+          <w:szCs w:val="28"/>
+        </w:rPr>
+        <w:t>askip</w:t>
+      </w:r>
+      <w:proofErr w:type="spellEnd"/>
+      <w:proofErr w:type="gramStart"/>
+      <w:r>
+        <w:rPr>
+          <w:sz w:val="28"/>
+          <w:szCs w:val="28"/>
+        </w:rPr>
+        <w:t>连接连接</w:t>
+      </w:r>
+      <w:proofErr w:type="gramEnd"/>
+      <w:r>
+        <w:rPr>
+          <w:sz w:val="28"/>
+          <w:szCs w:val="28"/>
+        </w:rPr>
+        <w:t>收缩路径和对应的对称扩展路径，为对称扩展路径提供更高的分辨率特性。与原来的U-Net架构不同，这个网络中的跳转连接是求和而不是连接。汇总连接首次合并到U-Net由Roth等人(2018c)。他们的实验结果表明，在胰腺分割任务中，累加连接略优于原始连接。在压缩和对称扩展路径中，每个分辨率层都包含两个系列的卷积层，batch归一化层和</w:t>
+      </w:r>
+      <w:proofErr w:type="spellStart"/>
+      <w:r>
+        <w:rPr>
+          <w:sz w:val="28"/>
+          <w:szCs w:val="28"/>
+        </w:rPr>
+        <w:t>ReLU</w:t>
+      </w:r>
+      <w:proofErr w:type="spellEnd"/>
+      <w:r>
+        <w:rPr>
+          <w:sz w:val="28"/>
+          <w:szCs w:val="28"/>
+        </w:rPr>
+        <w:t>激活层。我们的网络中所有的体积和反体积层的核大小都固定在33。</w:t>
+      </w:r>
+      <w:proofErr w:type="gramStart"/>
+      <w:r>
+        <w:rPr>
+          <w:sz w:val="28"/>
+          <w:szCs w:val="28"/>
+        </w:rPr>
+        <w:t>最大池层的</w:t>
+      </w:r>
+      <w:proofErr w:type="gramEnd"/>
+      <w:r>
+        <w:rPr>
+          <w:sz w:val="28"/>
+          <w:szCs w:val="28"/>
+        </w:rPr>
+        <w:t>内核大小固定为2 2 2。</w:t>
+      </w:r>
+    </w:p>
+    <w:p>
+      <w:pPr>
+        <w:rPr>
+          <w:sz w:val="28"/>
+          <w:szCs w:val="28"/>
+        </w:rPr>
+      </w:pPr>
+    </w:p>
+    <w:p>
+      <w:pPr>
+        <w:rPr>
+          <w:sz w:val="28"/>
+          <w:szCs w:val="28"/>
+        </w:rPr>
+      </w:pPr>
+    </w:p>
+    <w:p>
+      <w:pPr>
+        <w:rPr>
+          <w:sz w:val="28"/>
+          <w:szCs w:val="28"/>
+        </w:rPr>
+      </w:pPr>
+      <w:r>
+        <w:rPr>
+          <w:sz w:val="28"/>
+          <w:szCs w:val="28"/>
+        </w:rPr>
+        <w:t>在这项工作中，我们的网络的输入容量大小是固定的。在每个epoch中，从原始CT卷中裁剪出n个子卷并反馈到神经网络。这里n表示</w:t>
+      </w:r>
+      <w:r>
+        <w:rPr>
+          <w:sz w:val="28"/>
+          <w:szCs w:val="28"/>
+        </w:rPr>
+        <w:lastRenderedPageBreak/>
+        <w:t>批大小。为了获得最佳的分割性能，我们采用了转移学习技术，并在多器官分割数据集上对我们的模型进行了</w:t>
+      </w:r>
+      <w:proofErr w:type="gramStart"/>
+      <w:r>
+        <w:rPr>
+          <w:sz w:val="28"/>
+          <w:szCs w:val="28"/>
+        </w:rPr>
+        <w:t>预训练</w:t>
+      </w:r>
+      <w:proofErr w:type="gramEnd"/>
+      <w:r>
+        <w:rPr>
+          <w:sz w:val="28"/>
+          <w:szCs w:val="28"/>
+        </w:rPr>
+        <w:t>(Roth等，2018c;其中不包含任何肾脏注释，并对肾脏数据集的模型进行了微调。这个多器官分割数据集包含377例，其中340</w:t>
+      </w:r>
+      <w:proofErr w:type="gramStart"/>
+      <w:r>
+        <w:rPr>
+          <w:sz w:val="28"/>
+          <w:szCs w:val="28"/>
+        </w:rPr>
+        <w:t>例用于</w:t>
+      </w:r>
+      <w:proofErr w:type="gramEnd"/>
+      <w:r>
+        <w:rPr>
+          <w:sz w:val="28"/>
+          <w:szCs w:val="28"/>
+        </w:rPr>
+        <w:t>预训练，37</w:t>
+      </w:r>
+      <w:proofErr w:type="gramStart"/>
+      <w:r>
+        <w:rPr>
+          <w:sz w:val="28"/>
+          <w:szCs w:val="28"/>
+        </w:rPr>
+        <w:t>例用于</w:t>
+      </w:r>
+      <w:proofErr w:type="gramEnd"/>
+      <w:r>
+        <w:rPr>
+          <w:sz w:val="28"/>
+          <w:szCs w:val="28"/>
+        </w:rPr>
+        <w:t>验证。验证性能最好的模型用于微调。除了最后一个分类层，我们使用了所有的</w:t>
+      </w:r>
+      <w:proofErr w:type="gramStart"/>
+      <w:r>
+        <w:rPr>
+          <w:sz w:val="28"/>
+          <w:szCs w:val="28"/>
+        </w:rPr>
+        <w:t>预训练层</w:t>
+      </w:r>
+      <w:proofErr w:type="gramEnd"/>
+      <w:r>
+        <w:rPr>
+          <w:sz w:val="28"/>
+          <w:szCs w:val="28"/>
+        </w:rPr>
+        <w:t>。所有层都进行了微调。</w:t>
+      </w:r>
+    </w:p>
+    <w:p>
+      <w:pPr>
+        <w:rPr>
+          <w:sz w:val="28"/>
+          <w:szCs w:val="28"/>
+        </w:rPr>
+      </w:pPr>
+    </w:p>
+    <w:p>
+      <w:pPr>
+        <w:rPr>
+          <w:sz w:val="28"/>
+          <w:szCs w:val="28"/>
+        </w:rPr>
+      </w:pPr>
+      <w:r>
+        <w:rPr>
+          <w:sz w:val="28"/>
+          <w:szCs w:val="28"/>
+        </w:rPr>
+        <w:t>在这项工作中，我们使用伪骰子损失代替传统的交叉</w:t>
+      </w:r>
+      <w:proofErr w:type="gramStart"/>
+      <w:r>
+        <w:rPr>
+          <w:sz w:val="28"/>
+          <w:szCs w:val="28"/>
+        </w:rPr>
+        <w:t>熵</w:t>
+      </w:r>
+      <w:proofErr w:type="gramEnd"/>
+      <w:r>
+        <w:rPr>
+          <w:sz w:val="28"/>
+          <w:szCs w:val="28"/>
+        </w:rPr>
+        <w:t>损失。</w:t>
+      </w:r>
+    </w:p>
+    <w:p>
+      <w:pPr>
+        <w:rPr>
+          <w:sz w:val="28"/>
+          <w:szCs w:val="28"/>
+        </w:rPr>
+      </w:pPr>
+    </w:p>
+    <w:p>
+      <w:pPr>
+        <w:rPr>
+          <w:sz w:val="28"/>
+          <w:szCs w:val="28"/>
+        </w:rPr>
+      </w:pPr>
+      <w:r>
+        <w:rPr>
+          <w:sz w:val="28"/>
+          <w:szCs w:val="28"/>
+        </w:rPr>
+        <w:drawing>
+          <wp:inline distT="0" distB="0" distL="0" distR="0" wp14:anchorId="092BC8DE" wp14:editId="76262269">
+            <wp:extent cx="5274310" cy="1580515"/>
+            <wp:effectExtent l="0" t="0" r="2540" b="635"/>
+            <wp:docPr id="2" name="图片 2"/>
+            <wp:cNvGraphicFramePr>
+              <a:graphicFrameLocks xmlns:a="http://schemas.openxmlformats.org/drawingml/2006/main" noChangeAspect="1"/>
+            </wp:cNvGraphicFramePr>
+            <a:graphic xmlns:a="http://schemas.openxmlformats.org/drawingml/2006/main">
+              <a:graphicData uri="http://schemas.openxmlformats.org/drawingml/2006/picture">
+                <pic:pic xmlns:pic="http://schemas.openxmlformats.org/drawingml/2006/picture">
+                  <pic:nvPicPr>
+                    <pic:cNvPr id="0" name="Picture 1"/>
+                    <pic:cNvPicPr>
+                      <a:picLocks noChangeAspect="1" noChangeArrowheads="1"/>
+                    </pic:cNvPicPr>
+                  </pic:nvPicPr>
+                  <pic:blipFill>
+                    <a:blip r:embed="rId7">
+                      <a:extLst>
+                        <a:ext uri="{28A0092B-C50C-407E-A947-70E740481C1C}">
+                          <a14:useLocalDpi xmlns:a14="http://schemas.microsoft.com/office/drawing/2010/main" val="0"/>
+                        </a:ext>
+                      </a:extLst>
+                    </a:blip>
+                    <a:srcRect/>
+                    <a:stretch>
+                      <a:fillRect/>
+                    </a:stretch>
+                  </pic:blipFill>
+                  <pic:spPr bwMode="auto">
+                    <a:xfrm>
+                      <a:off x="0" y="0"/>
+                      <a:ext cx="5274310" cy="1580515"/>
+                    </a:xfrm>
+                    <a:prstGeom prst="rect">
+                      <a:avLst/>
+                    </a:prstGeom>
+                    <a:noFill/>
+                    <a:ln>
+                      <a:noFill/>
+                    </a:ln>
+                  </pic:spPr>
+                </pic:pic>
+              </a:graphicData>
+            </a:graphic>
+          </wp:inline>
+        </w:drawing>
+      </w:r>
+    </w:p>
+    <w:p>
+      <w:pPr>
+        <w:rPr>
           <w:rFonts w:hint="eastAsia"/>
           <w:sz w:val="28"/>
           <w:szCs w:val="28"/>
         </w:rPr>
       </w:pPr>
-      <w:proofErr w:type="spellStart"/>
-      <w:r>
-        <w:rPr>
-          <w:sz w:val="28"/>
-          <w:szCs w:val="28"/>
-        </w:rPr>
-        <w:t>TrainingIn</w:t>
-      </w:r>
-      <w:proofErr w:type="spellEnd"/>
-      <w:r>
-        <w:rPr>
-          <w:sz w:val="28"/>
-          <w:szCs w:val="28"/>
-        </w:rPr>
-        <w:t xml:space="preserve"> this work, the input volume size of our network is fixed </w:t>
-      </w:r>
-      <w:proofErr w:type="spellStart"/>
-      <w:r>
-        <w:rPr>
-          <w:sz w:val="28"/>
-          <w:szCs w:val="28"/>
-        </w:rPr>
-        <w:t>toNx</w:t>
-      </w:r>
-      <w:proofErr w:type="spellEnd"/>
-      <w:r>
-        <w:rPr>
-          <w:sz w:val="28"/>
-          <w:szCs w:val="28"/>
-        </w:rPr>
-        <w:t xml:space="preserve"> Ny </w:t>
-      </w:r>
-      <w:proofErr w:type="spellStart"/>
-      <w:r>
-        <w:rPr>
-          <w:sz w:val="28"/>
-          <w:szCs w:val="28"/>
-        </w:rPr>
-        <w:t>Nz</w:t>
-      </w:r>
-      <w:proofErr w:type="spellEnd"/>
-      <w:r>
-        <w:rPr>
-          <w:sz w:val="28"/>
-          <w:szCs w:val="28"/>
-        </w:rPr>
-        <w:t xml:space="preserve">. At each epoch, n sub-volumes are cropped from </w:t>
-      </w:r>
-      <w:proofErr w:type="spellStart"/>
-      <w:r>
-        <w:rPr>
-          <w:sz w:val="28"/>
-          <w:szCs w:val="28"/>
-        </w:rPr>
-        <w:t>theoriginal</w:t>
-      </w:r>
-      <w:proofErr w:type="spellEnd"/>
-      <w:r>
-        <w:rPr>
-          <w:sz w:val="28"/>
-          <w:szCs w:val="28"/>
-        </w:rPr>
-        <w:t xml:space="preserve"> CT volume and fed to the </w:t>
-      </w:r>
       <w:bookmarkStart w:id="0" w:name="_GoBack"/>
       <w:bookmarkEnd w:id="0"/>
-      <w:r>
-        <w:rPr>
-          <w:sz w:val="28"/>
-          <w:szCs w:val="28"/>
-        </w:rPr>
-        <w:t>neural network. </w:t>
-      </w:r>
     </w:p>
     <w:sectPr>
       <w:pgSz w:w="11906" w:h="16838"/>
@@ -599,6 +1083,7 @@
     <w:lsdException w:name="HTML Sample" w:semiHidden="1" w:unhideWhenUsed="1"/>
     <w:lsdException w:name="HTML Typewriter" w:semiHidden="1" w:unhideWhenUsed="1"/>
     <w:lsdException w:name="HTML Variable" w:semiHidden="1" w:unhideWhenUsed="1"/>
+    <w:lsdException w:name="Normal Table" w:semiHidden="1" w:unhideWhenUsed="1"/>
     <w:lsdException w:name="annotation subject" w:semiHidden="1" w:unhideWhenUsed="1"/>
     <w:lsdException w:name="No List" w:semiHidden="1" w:unhideWhenUsed="1"/>
     <w:lsdException w:name="Outline List 1" w:semiHidden="1" w:unhideWhenUsed="1"/>
@@ -645,8 +1130,10 @@
     <w:lsdException w:name="Table Subtle 2" w:semiHidden="1" w:unhideWhenUsed="1"/>
     <w:lsdException w:name="Table Web 1" w:semiHidden="1" w:unhideWhenUsed="1"/>
     <w:lsdException w:name="Table Web 2" w:semiHidden="1" w:unhideWhenUsed="1"/>
+    <w:lsdException w:name="Table Web 3" w:semiHidden="1" w:unhideWhenUsed="1"/>
     <w:lsdException w:name="Balloon Text" w:semiHidden="1" w:unhideWhenUsed="1"/>
     <w:lsdException w:name="Table Grid" w:uiPriority="39"/>
+    <w:lsdException w:name="Table Theme" w:semiHidden="1" w:unhideWhenUsed="1"/>
     <w:lsdException w:name="Placeholder Text" w:semiHidden="1"/>
     <w:lsdException w:name="No Spacing" w:uiPriority="1" w:qFormat="1"/>
     <w:lsdException w:name="Light Shading" w:uiPriority="60"/>

</xml_diff>